<commit_message>
Added index to the bottom of the cards, in print layout. Fixed type in ped-norm-phys.
</commit_message>
<xml_diff>
--- a/contents/pediatrics/pediatrics-normal-physiology/source/pediatrics-normal-physiology-front.docx
+++ b/contents/pediatrics/pediatrics-normal-physiology/source/pediatrics-normal-physiology-front.docx
@@ -159,7 +159,25 @@
                 <w:sz w:val="20"/>
                 <w:szCs w:val="20"/>
               </w:rPr>
-              <w:t xml:space="preserve"> (mmhG)</w:t>
+              <w:t xml:space="preserve"> (mm</w:t>
+            </w:r>
+            <w:r>
+              <w:rPr>
+                <w:rFonts w:ascii="Arial" w:hAnsi="Arial" w:cs="Arial"/>
+                <w:sz w:val="20"/>
+                <w:szCs w:val="20"/>
+              </w:rPr>
+              <w:t>Hg</w:t>
+            </w:r>
+            <w:bookmarkStart w:id="0" w:name="_GoBack"/>
+            <w:bookmarkEnd w:id="0"/>
+            <w:r>
+              <w:rPr>
+                <w:rFonts w:ascii="Arial" w:hAnsi="Arial" w:cs="Arial"/>
+                <w:sz w:val="20"/>
+                <w:szCs w:val="20"/>
+              </w:rPr>
+              <w:t>)</w:t>
             </w:r>
           </w:p>
         </w:tc>
@@ -1723,8 +1741,6 @@
               </w:rPr>
               <w:t>.0</w:t>
             </w:r>
-            <w:bookmarkStart w:id="0" w:name="_GoBack"/>
-            <w:bookmarkEnd w:id="0"/>
             <w:r>
               <w:rPr>
                 <w:rFonts w:ascii="Arial" w:hAnsi="Arial" w:cs="Arial"/>
@@ -3161,29 +3177,7 @@
                 <w:szCs w:val="20"/>
                 <w:lang w:val="en-US"/>
               </w:rPr>
-              <w:t xml:space="preserve">▲ Urine / </w:t>
-            </w:r>
-            <w:proofErr w:type="spellStart"/>
-            <w:r>
-              <w:rPr>
-                <w:rFonts w:ascii="Arial" w:hAnsi="Arial" w:cs="Arial"/>
-                <w:b/>
-                <w:sz w:val="20"/>
-                <w:szCs w:val="20"/>
-                <w:lang w:val="en-US"/>
-              </w:rPr>
-              <w:t>Oliguri</w:t>
-            </w:r>
-            <w:proofErr w:type="spellEnd"/>
-            <w:r>
-              <w:rPr>
-                <w:rFonts w:ascii="Arial" w:hAnsi="Arial" w:cs="Arial"/>
-                <w:b/>
-                <w:sz w:val="20"/>
-                <w:szCs w:val="20"/>
-                <w:lang w:val="en-US"/>
-              </w:rPr>
-              <w:t xml:space="preserve"> ▼</w:t>
+              <w:t>▲ Urine / Oliguri ▼</w:t>
             </w:r>
           </w:p>
         </w:tc>

</xml_diff>